<commit_message>
modified the html file
</commit_message>
<xml_diff>
--- a/Travel Planner AI chatbot.docx
+++ b/Travel Planner AI chatbot.docx
@@ -25,7 +25,7 @@
     <w:p>
       <w:r>
         <w:pict w14:anchorId="6DD6DEAE">
-          <v:rect id="_x0000_i1067" style="width:0;height:1.5pt" o:hralign="center" o:hrstd="t" o:hr="t" fillcolor="#a0a0a0" stroked="f"/>
+          <v:rect id="_x0000_i1025" style="width:0;height:1.5pt" o:hralign="center" o:hrstd="t" o:hr="t" fillcolor="#a0a0a0" stroked="f"/>
         </w:pict>
       </w:r>
     </w:p>
@@ -164,7 +164,7 @@
     <w:p>
       <w:r>
         <w:pict w14:anchorId="6729996B">
-          <v:rect id="_x0000_i1068" style="width:0;height:1.5pt" o:hralign="center" o:hrstd="t" o:hr="t" fillcolor="#a0a0a0" stroked="f"/>
+          <v:rect id="_x0000_i1026" style="width:0;height:1.5pt" o:hralign="center" o:hrstd="t" o:hr="t" fillcolor="#a0a0a0" stroked="f"/>
         </w:pict>
       </w:r>
     </w:p>
@@ -217,15 +217,7 @@
         </w:numPr>
       </w:pPr>
       <w:r>
-        <w:t xml:space="preserve">Plan user interaction </w:t>
-      </w:r>
-      <w:proofErr w:type="gramStart"/>
-      <w:r>
-        <w:t>flows</w:t>
-      </w:r>
-      <w:proofErr w:type="gramEnd"/>
-      <w:r>
-        <w:t xml:space="preserve"> and expected chatbot behavior.</w:t>
+        <w:t>Plan user interaction flows and expected chatbot behavior.</w:t>
       </w:r>
     </w:p>
     <w:p>
@@ -250,13 +242,8 @@
           <w:numId w:val="19"/>
         </w:numPr>
       </w:pPr>
-      <w:proofErr w:type="gramStart"/>
-      <w:r>
-        <w:t>Install</w:t>
-      </w:r>
-      <w:proofErr w:type="gramEnd"/>
-      <w:r>
-        <w:t>:</w:t>
+      <w:r>
+        <w:t>Install:</w:t>
       </w:r>
     </w:p>
     <w:p>
@@ -498,21 +485,13 @@
         </w:numPr>
       </w:pPr>
       <w:r>
-        <w:t xml:space="preserve">conversation_bot.html: A clean </w:t>
-      </w:r>
-      <w:proofErr w:type="spellStart"/>
-      <w:r>
-        <w:t>HTML+JavaScript</w:t>
-      </w:r>
-      <w:proofErr w:type="spellEnd"/>
-      <w:r>
-        <w:t xml:space="preserve"> interface for users to chat with the bot.</w:t>
+        <w:t>bot.html: A clean HTML+JavaScript interface for users to chat with the bot.</w:t>
       </w:r>
     </w:p>
     <w:p>
       <w:r>
         <w:pict w14:anchorId="41EF8067">
-          <v:rect id="_x0000_i1069" style="width:0;height:1.5pt" o:hralign="center" o:hrstd="t" o:hr="t" fillcolor="#a0a0a0" stroked="f"/>
+          <v:rect id="_x0000_i1027" style="width:0;height:1.5pt" o:hralign="center" o:hrstd="t" o:hr="t" fillcolor="#a0a0a0" stroked="f"/>
         </w:pict>
       </w:r>
     </w:p>
@@ -697,7 +676,7 @@
     <w:p>
       <w:r>
         <w:pict w14:anchorId="1C1DC3CA">
-          <v:rect id="_x0000_i1070" style="width:0;height:1.5pt" o:hralign="center" o:hrstd="t" o:hr="t" fillcolor="#a0a0a0" stroked="f"/>
+          <v:rect id="_x0000_i1028" style="width:0;height:1.5pt" o:hralign="center" o:hrstd="t" o:hr="t" fillcolor="#a0a0a0" stroked="f"/>
         </w:pict>
       </w:r>
     </w:p>
@@ -791,7 +770,7 @@
     <w:p>
       <w:r>
         <w:pict w14:anchorId="3CECE417">
-          <v:rect id="_x0000_i1071" style="width:0;height:1.5pt" o:hralign="center" o:hrstd="t" o:hr="t" fillcolor="#a0a0a0" stroked="f"/>
+          <v:rect id="_x0000_i1029" style="width:0;height:1.5pt" o:hralign="center" o:hrstd="t" o:hr="t" fillcolor="#a0a0a0" stroked="f"/>
         </w:pict>
       </w:r>
     </w:p>
@@ -4850,6 +4829,7 @@
   <w:style w:type="character" w:default="1" w:styleId="DefaultParagraphFont">
     <w:name w:val="Default Paragraph Font"/>
     <w:uiPriority w:val="1"/>
+    <w:semiHidden/>
     <w:unhideWhenUsed/>
   </w:style>
   <w:style w:type="table" w:default="1" w:styleId="TableNormal">

</xml_diff>